<commit_message>
Fix LDM document number on cover page
</commit_message>
<xml_diff>
--- a/LDM-151-CoverPage.docx
+++ b/LDM-151-CoverPage.docx
@@ -166,8 +166,10 @@
           <w:rFonts w:eastAsiaTheme="minorHAnsi"/>
           <w:shd w:val="clear" w:color="auto" w:fill="auto"/>
         </w:rPr>
-        <w:t>LDM-148</w:t>
+        <w:t>LDM-151</w:t>
       </w:r>
+      <w:bookmarkStart w:id="0" w:name="_GoBack"/>
+      <w:bookmarkEnd w:id="0"/>
     </w:p>
     <w:p>
       <w:pPr>
@@ -183,8 +185,6 @@
       <w:r>
         <w:br w:type="page"/>
       </w:r>
-      <w:bookmarkStart w:id="0" w:name="_GoBack"/>
-      <w:bookmarkEnd w:id="0"/>
     </w:p>
     <w:p>
       <w:pPr>
@@ -192,6 +192,7 @@
       </w:pPr>
       <w:bookmarkStart w:id="1" w:name="_Toc175024050"/>
       <w:r>
+        <w:lastRenderedPageBreak/>
         <w:t>Change Record</w:t>
       </w:r>
       <w:bookmarkEnd w:id="1"/>
@@ -1059,7 +1060,7 @@
           <w:rPr>
             <w:noProof/>
           </w:rPr>
-          <w:t>2</w:t>
+          <w:t>1</w:t>
         </w:r>
         <w:r>
           <w:rPr>

</xml_diff>